<commit_message>
Update the forth one
</commit_message>
<xml_diff>
--- a/ASM.docx
+++ b/ASM.docx
@@ -12,12 +12,6 @@
         <w:rPr>
           <w:lang w:val="en-US"/>
         </w:rPr>
-        <w:t>1</w:t>
-      </w:r>
-      <w:r>
-        <w:rPr>
-          <w:lang w:val="en-US"/>
-        </w:rPr>
         <w:t xml:space="preserve">The first paragraph. </w:t>
       </w:r>
     </w:p>
@@ -59,6 +53,19 @@
           <w:lang w:val="en-US"/>
         </w:rPr>
         <w:t>The third paragraph</w:t>
+      </w:r>
+    </w:p>
+    <w:p>
+      <w:pPr>
+        <w:rPr>
+          <w:lang w:val="en-US"/>
+        </w:rPr>
+      </w:pPr>
+      <w:r>
+        <w:rPr>
+          <w:lang w:val="en-US"/>
+        </w:rPr>
+        <w:t>The forth paragraph</w:t>
       </w:r>
       <w:bookmarkStart w:id="0" w:name="_GoBack"/>
       <w:bookmarkEnd w:id="0"/>
@@ -763,7 +770,7 @@
 </file>
 
 <file path=customXml/itemProps1.xml><?xml version="1.0" encoding="utf-8"?>
-<ds:datastoreItem xmlns:ds="http://schemas.openxmlformats.org/officeDocument/2006/customXml" ds:itemID="{D2F1C656-9E86-422E-864A-FF4EDF0A6C7B}">
+<ds:datastoreItem xmlns:ds="http://schemas.openxmlformats.org/officeDocument/2006/customXml" ds:itemID="{142E32A8-18B2-483B-83A1-32C3D3F20194}">
   <ds:schemaRefs>
     <ds:schemaRef ds:uri="http://schemas.openxmlformats.org/officeDocument/2006/bibliography"/>
   </ds:schemaRefs>

</xml_diff>